<commit_message>
feature: updated document files
</commit_message>
<xml_diff>
--- a/public/assets/docs/Анкета_контаганта.docx
+++ b/public/assets/docs/Анкета_контаганта.docx
@@ -131,18 +131,7 @@
           <w:szCs w:val="24"/>
           <w:lang w:val="uk-UA" w:eastAsia="ru-RU"/>
         </w:rPr>
-        <w:t>надати інформа</w:t>
-      </w:r>
-      <w:bookmarkStart w:id="0" w:name="_GoBack"/>
-      <w:bookmarkEnd w:id="0"/>
-      <w:r>
-        <w:rPr>
-          <w:rFonts w:ascii="Times New Roman" w:eastAsia="Times New Roman" w:hAnsi="Times New Roman" w:cs="Times New Roman"/>
-          <w:sz w:val="24"/>
-          <w:szCs w:val="24"/>
-          <w:lang w:val="uk-UA" w:eastAsia="ru-RU"/>
-        </w:rPr>
-        <w:t>цію про свою компанію</w:t>
+        <w:t>надати інформацію про свою компанію</w:t>
       </w:r>
       <w:r>
         <w:rPr>
@@ -2671,28 +2660,48 @@
         </w:rPr>
         <w:t xml:space="preserve"> адресу </w:t>
       </w:r>
-      <w:hyperlink r:id="rId11" w:history="1">
-        <w:r>
-          <w:rPr>
-            <w:rStyle w:val="a7"/>
-            <w:rFonts w:ascii="Times New Roman" w:eastAsia="Times New Roman" w:hAnsi="Times New Roman" w:cs="Times New Roman"/>
-            <w:sz w:val="24"/>
-            <w:szCs w:val="24"/>
-            <w:lang w:val="uk-UA" w:eastAsia="ru-RU"/>
-          </w:rPr>
-          <w:t>tenlait-tov@gmail.</w:t>
-        </w:r>
-        <w:r>
-          <w:rPr>
-            <w:rStyle w:val="a7"/>
-            <w:rFonts w:ascii="Times New Roman" w:eastAsia="Times New Roman" w:hAnsi="Times New Roman" w:cs="Times New Roman"/>
-            <w:sz w:val="24"/>
-            <w:szCs w:val="24"/>
-            <w:lang w:val="en-US" w:eastAsia="ru-RU"/>
-          </w:rPr>
-          <w:t>com</w:t>
-        </w:r>
-      </w:hyperlink>
+      <w:r>
+        <w:rPr>
+          <w:rStyle w:val="a7"/>
+          <w:rFonts w:ascii="Times New Roman" w:eastAsia="Times New Roman" w:hAnsi="Times New Roman" w:cs="Times New Roman"/>
+          <w:sz w:val="24"/>
+          <w:szCs w:val="24"/>
+          <w:lang w:val="uk-UA" w:eastAsia="ru-RU"/>
+        </w:rPr>
+        <w:t>tenlait-tov@</w:t>
+      </w:r>
+      <w:r>
+        <w:rPr>
+          <w:rStyle w:val="a7"/>
+          <w:rFonts w:ascii="Times New Roman" w:eastAsia="Times New Roman" w:hAnsi="Times New Roman" w:cs="Times New Roman"/>
+          <w:sz w:val="24"/>
+          <w:szCs w:val="24"/>
+          <w:lang w:val="en-US" w:eastAsia="ru-RU"/>
+        </w:rPr>
+        <w:t>ukr</w:t>
+      </w:r>
+      <w:r>
+        <w:rPr>
+          <w:rStyle w:val="a7"/>
+          <w:rFonts w:ascii="Times New Roman" w:eastAsia="Times New Roman" w:hAnsi="Times New Roman" w:cs="Times New Roman"/>
+          <w:sz w:val="24"/>
+          <w:szCs w:val="24"/>
+          <w:lang w:eastAsia="ru-RU"/>
+        </w:rPr>
+        <w:t>.</w:t>
+      </w:r>
+      <w:r>
+        <w:rPr>
+          <w:rStyle w:val="a7"/>
+          <w:rFonts w:ascii="Times New Roman" w:eastAsia="Times New Roman" w:hAnsi="Times New Roman" w:cs="Times New Roman"/>
+          <w:sz w:val="24"/>
+          <w:szCs w:val="24"/>
+          <w:lang w:val="en-US" w:eastAsia="ru-RU"/>
+        </w:rPr>
+        <w:t>net</w:t>
+      </w:r>
+      <w:bookmarkStart w:id="0" w:name="_GoBack"/>
+      <w:bookmarkEnd w:id="0"/>
       <w:r>
         <w:rPr>
           <w:rFonts w:ascii="Times New Roman" w:eastAsia="Times New Roman" w:hAnsi="Times New Roman" w:cs="Times New Roman"/>
@@ -3836,7 +3845,7 @@
       </w:pPr>
     </w:p>
     <w:sectPr>
-      <w:headerReference w:type="default" r:id="rId12"/>
+      <w:headerReference w:type="default" r:id="rId11"/>
       <w:pgSz w:w="11906" w:h="16838"/>
       <w:pgMar w:top="284" w:right="850" w:bottom="1134" w:left="709" w:header="454" w:footer="708" w:gutter="0"/>
       <w:cols w:space="708"/>
@@ -5070,21 +5079,6 @@
 </file>
 
 <file path=customXml/item1.xml><?xml version="1.0" encoding="utf-8"?>
-<p:properties xmlns:p="http://schemas.microsoft.com/office/2006/metadata/properties" xmlns:xsi="http://www.w3.org/2001/XMLSchema-instance" xmlns:pc="http://schemas.microsoft.com/office/infopath/2007/PartnerControls">
-  <documentManagement/>
-</p:properties>
-</file>
-
-<file path=customXml/item2.xml><?xml version="1.0" encoding="utf-8"?>
-<?mso-contentType ?>
-<FormTemplates xmlns="http://schemas.microsoft.com/sharepoint/v3/contenttype/forms">
-  <Display>DocumentLibraryForm</Display>
-  <Edit>DocumentLibraryForm</Edit>
-  <New>DocumentLibraryForm</New>
-</FormTemplates>
-</file>
-
-<file path=customXml/item3.xml><?xml version="1.0" encoding="utf-8"?>
 <ct:contentTypeSchema xmlns:ct="http://schemas.microsoft.com/office/2006/metadata/contentType" xmlns:ma="http://schemas.microsoft.com/office/2006/metadata/properties/metaAttributes" ct:_="" ma:_="" ma:contentTypeName="Document" ma:contentTypeID="0x0101009F929A273DE89E49BFEAC01F5FFFE0BD" ma:contentTypeVersion="12" ma:contentTypeDescription="Create a new document." ma:contentTypeScope="" ma:versionID="da2c8fb0e1d147679d215adf7bd107e4">
   <xsd:schema xmlns:xsd="http://www.w3.org/2001/XMLSchema" xmlns:xs="http://www.w3.org/2001/XMLSchema" xmlns:p="http://schemas.microsoft.com/office/2006/metadata/properties" xmlns:ns3="97d52016-b2f7-4bb7-b84d-58c3b9b9e374" xmlns:ns4="75f6c598-8a47-4c8b-8efc-01b5c0362d9d" targetNamespace="http://schemas.microsoft.com/office/2006/metadata/properties" ma:root="true" ma:fieldsID="0823a26f87be56ce26a16d6c4a86293f" ns3:_="" ns4:_="">
     <xsd:import namespace="97d52016-b2f7-4bb7-b84d-58c3b9b9e374"/>
@@ -5301,28 +5295,26 @@
 </ct:contentTypeSchema>
 </file>
 
+<file path=customXml/item2.xml><?xml version="1.0" encoding="utf-8"?>
+<?mso-contentType ?>
+<FormTemplates xmlns="http://schemas.microsoft.com/sharepoint/v3/contenttype/forms">
+  <Display>DocumentLibraryForm</Display>
+  <Edit>DocumentLibraryForm</Edit>
+  <New>DocumentLibraryForm</New>
+</FormTemplates>
+</file>
+
+<file path=customXml/item3.xml><?xml version="1.0" encoding="utf-8"?>
+<p:properties xmlns:p="http://schemas.microsoft.com/office/2006/metadata/properties" xmlns:xsi="http://www.w3.org/2001/XMLSchema-instance" xmlns:pc="http://schemas.microsoft.com/office/infopath/2007/PartnerControls">
+  <documentManagement/>
+</p:properties>
+</file>
+
 <file path=customXml/item4.xml><?xml version="1.0" encoding="utf-8"?>
 <b:Sources xmlns:b="http://schemas.openxmlformats.org/officeDocument/2006/bibliography" xmlns="http://schemas.openxmlformats.org/officeDocument/2006/bibliography" SelectedStyle="\APASixthEditionOfficeOnline.xsl" StyleName="APA" Version="6"/>
 </file>
 
 <file path=customXml/itemProps1.xml><?xml version="1.0" encoding="utf-8"?>
-<ds:datastoreItem xmlns:ds="http://schemas.openxmlformats.org/officeDocument/2006/customXml" ds:itemID="{8EA9D580-804A-4680-8E18-E61719733B5C}">
-  <ds:schemaRefs>
-    <ds:schemaRef ds:uri="http://schemas.microsoft.com/office/2006/metadata/properties"/>
-    <ds:schemaRef ds:uri="http://schemas.microsoft.com/office/infopath/2007/PartnerControls"/>
-  </ds:schemaRefs>
-</ds:datastoreItem>
-</file>
-
-<file path=customXml/itemProps2.xml><?xml version="1.0" encoding="utf-8"?>
-<ds:datastoreItem xmlns:ds="http://schemas.openxmlformats.org/officeDocument/2006/customXml" ds:itemID="{AE5CF1EA-BBBD-4D3A-95CF-353C051FA437}">
-  <ds:schemaRefs>
-    <ds:schemaRef ds:uri="http://schemas.microsoft.com/sharepoint/v3/contenttype/forms"/>
-  </ds:schemaRefs>
-</ds:datastoreItem>
-</file>
-
-<file path=customXml/itemProps3.xml><?xml version="1.0" encoding="utf-8"?>
 <ds:datastoreItem xmlns:ds="http://schemas.openxmlformats.org/officeDocument/2006/customXml" ds:itemID="{7C736955-6281-4EBD-912F-58D7D286D855}">
   <ds:schemaRefs>
     <ds:schemaRef ds:uri="http://schemas.microsoft.com/office/2006/metadata/contentType"/>
@@ -5341,8 +5333,25 @@
 </ds:datastoreItem>
 </file>
 
+<file path=customXml/itemProps2.xml><?xml version="1.0" encoding="utf-8"?>
+<ds:datastoreItem xmlns:ds="http://schemas.openxmlformats.org/officeDocument/2006/customXml" ds:itemID="{AE5CF1EA-BBBD-4D3A-95CF-353C051FA437}">
+  <ds:schemaRefs>
+    <ds:schemaRef ds:uri="http://schemas.microsoft.com/sharepoint/v3/contenttype/forms"/>
+  </ds:schemaRefs>
+</ds:datastoreItem>
+</file>
+
+<file path=customXml/itemProps3.xml><?xml version="1.0" encoding="utf-8"?>
+<ds:datastoreItem xmlns:ds="http://schemas.openxmlformats.org/officeDocument/2006/customXml" ds:itemID="{8EA9D580-804A-4680-8E18-E61719733B5C}">
+  <ds:schemaRefs>
+    <ds:schemaRef ds:uri="http://schemas.microsoft.com/office/2006/metadata/properties"/>
+    <ds:schemaRef ds:uri="http://schemas.microsoft.com/office/infopath/2007/PartnerControls"/>
+  </ds:schemaRefs>
+</ds:datastoreItem>
+</file>
+
 <file path=customXml/itemProps4.xml><?xml version="1.0" encoding="utf-8"?>
-<ds:datastoreItem xmlns:ds="http://schemas.openxmlformats.org/officeDocument/2006/customXml" ds:itemID="{66B86C1B-7DAA-4B8A-BAFA-80D64454ACF4}">
+<ds:datastoreItem xmlns:ds="http://schemas.openxmlformats.org/officeDocument/2006/customXml" ds:itemID="{C0FCB6F7-89E5-4BA2-8487-42D9246B9636}">
   <ds:schemaRefs>
     <ds:schemaRef ds:uri="http://schemas.openxmlformats.org/officeDocument/2006/bibliography"/>
   </ds:schemaRefs>

</xml_diff>